<commit_message>
Membuat perubahan baru pada file
</commit_message>
<xml_diff>
--- a/Apa itu deklartif.docx
+++ b/Apa itu deklartif.docx
@@ -51,6 +51,44 @@
       </w:r>
     </w:p>
     <w:p>
+      <w:r>
+        <w:t>Djfdaf;jfdakf</w:t>
+      </w:r>
+    </w:p>
+    <w:p>
+      <w:r>
+        <w:t>Fdsfldks;flkdsflds</w:t>
+      </w:r>
+    </w:p>
+    <w:p>
+      <w:r>
+        <w:t>Dsf;ldasfkdkf;ds</w:t>
+      </w:r>
+    </w:p>
+    <w:p>
+      <w:r>
+        <w:t>Kf;lasdfk;ldaskf;ds</w:t>
+      </w:r>
+    </w:p>
+    <w:p>
+      <w:r>
+        <w:t>Dfk;ldsakf;kd;fda</w:t>
+      </w:r>
+    </w:p>
+    <w:p>
+      <w:r>
+        <w:t>Fda;lfkad;lfkds;lfks</w:t>
+      </w:r>
+    </w:p>
+    <w:p>
+      <w:r>
+        <w:t>Djfpodsjf;sdif[pwjf</w:t>
+      </w:r>
+    </w:p>
+    <w:p>
+      <w:r>
+        <w:t>Fjds;fk[i</w:t>
+      </w:r>
       <w:bookmarkStart w:id="0" w:name="_GoBack"/>
       <w:bookmarkEnd w:id="0"/>
     </w:p>

</xml_diff>